<commit_message>
man I hope this is done
</commit_message>
<xml_diff>
--- a/matrr/static/pdf/MATRR_Symposium_Logistics.docx
+++ b/matrr/static/pdf/MATRR_Symposium_Logistics.docx
@@ -1,6 +1,6 @@
 
 <file path=word/document.xml><?xml version="1.0" encoding="utf-8"?>
-<w:document xmlns:wpc="http://schemas.microsoft.com/office/word/2010/wordprocessingCanvas" xmlns:mc="http://schemas.openxmlformats.org/markup-compatibility/2006" xmlns:o="urn:schemas-microsoft-com:office:office" xmlns:r="http://schemas.openxmlformats.org/officeDocument/2006/relationships" xmlns:m="http://schemas.openxmlformats.org/officeDocument/2006/math" xmlns:v="urn:schemas-microsoft-com:vml" xmlns:wp14="http://schemas.microsoft.com/office/word/2010/wordprocessingDrawing" xmlns:wp="http://schemas.openxmlformats.org/drawingml/2006/wordprocessingDrawing" xmlns:w10="urn:schemas-microsoft-com:office:word" xmlns:w="http://schemas.openxmlformats.org/wordprocessingml/2006/main" xmlns:w14="http://schemas.microsoft.com/office/word/2010/wordml" xmlns:wpg="http://schemas.microsoft.com/office/word/2010/wordprocessingGroup" xmlns:wpi="http://schemas.microsoft.com/office/word/2010/wordprocessingInk" xmlns:wne="http://schemas.microsoft.com/office/word/2006/wordml" xmlns:wps="http://schemas.microsoft.com/office/word/2010/wordprocessingShape" mc:Ignorable="w14 wp14">
+<w:document xmlns:wpc="http://schemas.microsoft.com/office/word/2010/wordprocessingCanvas" xmlns:mo="http://schemas.microsoft.com/office/mac/office/2008/main" xmlns:mc="http://schemas.openxmlformats.org/markup-compatibility/2006" xmlns:mv="urn:schemas-microsoft-com:mac:vml" xmlns:o="urn:schemas-microsoft-com:office:office" xmlns:r="http://schemas.openxmlformats.org/officeDocument/2006/relationships" xmlns:m="http://schemas.openxmlformats.org/officeDocument/2006/math" xmlns:v="urn:schemas-microsoft-com:vml" xmlns:wp14="http://schemas.microsoft.com/office/word/2010/wordprocessingDrawing" xmlns:wp="http://schemas.openxmlformats.org/drawingml/2006/wordprocessingDrawing" xmlns:w10="urn:schemas-microsoft-com:office:word" xmlns:w="http://schemas.openxmlformats.org/wordprocessingml/2006/main" xmlns:w14="http://schemas.microsoft.com/office/word/2010/wordml" xmlns:wpg="http://schemas.microsoft.com/office/word/2010/wordprocessingGroup" xmlns:wpi="http://schemas.microsoft.com/office/word/2010/wordprocessingInk" xmlns:wne="http://schemas.microsoft.com/office/word/2006/wordml" xmlns:wps="http://schemas.microsoft.com/office/word/2010/wordprocessingShape" mc:Ignorable="w14 wp14">
   <w:body>
     <w:p>
       <w:pPr>
@@ -17,6 +17,8 @@
       <w:bookmarkStart w:id="2" w:name="_MacBuGuideStaticData_15120H"/>
       <w:bookmarkStart w:id="3" w:name="_MacBuGuideStaticData_11040V"/>
       <w:bookmarkStart w:id="4" w:name="_MacBuGuideStaticData_14640H"/>
+      <w:bookmarkStart w:id="5" w:name="_GoBack"/>
+      <w:bookmarkEnd w:id="5"/>
       <w:r>
         <w:rPr>
           <w:rFonts w:ascii="Arial" w:hAnsi="Arial" w:cs="Arial"/>
@@ -201,23 +203,48 @@
         </w:rPr>
         <w:t xml:space="preserve">The full Agenda can be found </w:t>
       </w:r>
-      <w:commentRangeStart w:id="5"/>
-      <w:r>
-        <w:rPr>
-          <w:rFonts w:ascii="Arial" w:hAnsi="Arial" w:cs="Arial"/>
-        </w:rPr>
-        <w:t>here</w:t>
-      </w:r>
-      <w:commentRangeEnd w:id="5"/>
-      <w:r>
-        <w:rPr>
-          <w:rStyle w:val="CommentReference"/>
-          <w:rFonts w:ascii="Arial" w:hAnsi="Arial" w:cs="Arial"/>
-          <w:sz w:val="24"/>
-          <w:szCs w:val="24"/>
-        </w:rPr>
-        <w:commentReference w:id="5"/>
-      </w:r>
+      <w:ins w:id="6" w:author="a" w:date="2014-07-10T09:36:00Z">
+        <w:r>
+          <w:rPr>
+            <w:rFonts w:ascii="Arial" w:hAnsi="Arial" w:cs="Arial"/>
+          </w:rPr>
+          <w:fldChar w:fldCharType="begin"/>
+        </w:r>
+      </w:ins>
+      <w:ins w:id="7" w:author="a" w:date="2014-07-10T09:40:00Z">
+        <w:r>
+          <w:rPr>
+            <w:rFonts w:ascii="Arial" w:hAnsi="Arial" w:cs="Arial"/>
+          </w:rPr>
+          <w:instrText>HYPERLINK "https://gleek.ecs.baylor.edu/static/pdf/MATRR_Symposium_Agenda.docx"</w:instrText>
+        </w:r>
+        <w:r>
+          <w:rPr>
+            <w:rFonts w:ascii="Arial" w:hAnsi="Arial" w:cs="Arial"/>
+          </w:rPr>
+        </w:r>
+      </w:ins>
+      <w:ins w:id="8" w:author="a" w:date="2014-07-10T09:36:00Z">
+        <w:r>
+          <w:rPr>
+            <w:rFonts w:ascii="Arial" w:hAnsi="Arial" w:cs="Arial"/>
+          </w:rPr>
+          <w:fldChar w:fldCharType="separate"/>
+        </w:r>
+        <w:r>
+          <w:rPr>
+            <w:rStyle w:val="Hyperlink"/>
+            <w:rFonts w:ascii="Arial" w:hAnsi="Arial" w:cs="Arial"/>
+          </w:rPr>
+          <w:t>here</w:t>
+        </w:r>
+        <w:r>
+          <w:rPr>
+            <w:rFonts w:ascii="Arial" w:hAnsi="Arial" w:cs="Arial"/>
+          </w:rPr>
+          <w:fldChar w:fldCharType="end"/>
+        </w:r>
+      </w:ins>
       <w:r>
         <w:rPr>
           <w:rFonts w:ascii="Arial" w:hAnsi="Arial" w:cs="Arial"/>
@@ -230,108 +257,138 @@
         </w:rPr>
         <w:t xml:space="preserve">The symposium will be held at 2 sites. The base location will be the </w:t>
       </w:r>
+      <w:hyperlink r:id="rId7" w:history="1">
+        <w:r>
+          <w:rPr>
+            <w:rStyle w:val="Hyperlink"/>
+            <w:rFonts w:ascii="Arial" w:hAnsi="Arial" w:cs="Arial"/>
+          </w:rPr>
+          <w:t>Hotel Lucia</w:t>
+        </w:r>
+      </w:hyperlink>
+      <w:r>
+        <w:rPr>
+          <w:rFonts w:ascii="Arial" w:hAnsi="Arial" w:cs="Arial"/>
+        </w:rPr>
+        <w:t xml:space="preserve"> in downtown Portland, Oregon and the first full day of scientific sessions will be held at the </w:t>
+      </w:r>
       <w:hyperlink r:id="rId8" w:history="1">
         <w:r>
           <w:rPr>
             <w:rStyle w:val="Hyperlink"/>
             <w:rFonts w:ascii="Arial" w:hAnsi="Arial" w:cs="Arial"/>
           </w:rPr>
-          <w:t>Hotel Lucia</w:t>
+          <w:t>Oregon National Primate Research Center</w:t>
         </w:r>
       </w:hyperlink>
       <w:r>
         <w:rPr>
           <w:rFonts w:ascii="Arial" w:hAnsi="Arial" w:cs="Arial"/>
         </w:rPr>
-        <w:t xml:space="preserve"> in downtown Portland, Oregon and the first full day of scientific sessions will be held at the </w:t>
-      </w:r>
-      <w:hyperlink r:id="rId9" w:history="1">
+        <w:t xml:space="preserve"> (ONPRC)</w:t>
+      </w:r>
+      <w:r>
+        <w:rPr>
+          <w:rFonts w:ascii="Arial" w:hAnsi="Arial" w:cs="Arial"/>
+        </w:rPr>
+        <w:t>.</w:t>
+      </w:r>
+    </w:p>
+    <w:p>
+      <w:pPr>
+        <w:spacing w:after="0"/>
+        <w:rPr>
+          <w:rFonts w:ascii="Arial" w:hAnsi="Arial" w:cs="Arial"/>
+          <w:i/>
+        </w:rPr>
+      </w:pPr>
+    </w:p>
+    <w:p>
+      <w:pPr>
+        <w:spacing w:after="0"/>
+        <w:rPr>
+          <w:rFonts w:ascii="Arial" w:hAnsi="Arial" w:cs="Arial"/>
+          <w:i/>
+        </w:rPr>
+      </w:pPr>
+      <w:r>
+        <w:rPr>
+          <w:rFonts w:ascii="Arial" w:hAnsi="Arial" w:cs="Arial"/>
+          <w:i/>
+        </w:rPr>
+        <w:t>Registration:</w:t>
+      </w:r>
+    </w:p>
+    <w:p>
+      <w:pPr>
+        <w:spacing w:after="0"/>
+        <w:rPr>
+          <w:rFonts w:ascii="Arial" w:hAnsi="Arial" w:cs="Arial"/>
+        </w:rPr>
+      </w:pPr>
+      <w:r>
+        <w:rPr>
+          <w:rFonts w:ascii="Arial" w:hAnsi="Arial" w:cs="Arial"/>
+        </w:rPr>
+        <w:t>All attendees are required to complete the registration form. Registration closes on Friday August 1</w:t>
+      </w:r>
+      <w:r>
+        <w:rPr>
+          <w:rFonts w:ascii="Arial" w:hAnsi="Arial" w:cs="Arial"/>
+          <w:vertAlign w:val="superscript"/>
+        </w:rPr>
+        <w:t>st</w:t>
+      </w:r>
+      <w:r>
+        <w:rPr>
+          <w:rFonts w:ascii="Arial" w:hAnsi="Arial" w:cs="Arial"/>
+        </w:rPr>
+        <w:t xml:space="preserve">.  Participants are charged a registration fee of $50 for Faculty and $25 for students. This must be paid via check. See </w:t>
+      </w:r>
+      <w:ins w:id="9" w:author="a" w:date="2014-07-10T09:42:00Z">
+        <w:r>
+          <w:rPr>
+            <w:rFonts w:ascii="Arial" w:hAnsi="Arial" w:cs="Arial"/>
+          </w:rPr>
+          <w:fldChar w:fldCharType="begin"/>
+        </w:r>
+        <w:r>
+          <w:rPr>
+            <w:rFonts w:ascii="Arial" w:hAnsi="Arial" w:cs="Arial"/>
+          </w:rPr>
+          <w:instrText xml:space="preserve"> HYPERLINK "https://gleek.ecs.baylor.edu/symposium/landing/" </w:instrText>
+        </w:r>
+        <w:r>
+          <w:rPr>
+            <w:rFonts w:ascii="Arial" w:hAnsi="Arial" w:cs="Arial"/>
+          </w:rPr>
+        </w:r>
+        <w:r>
+          <w:rPr>
+            <w:rFonts w:ascii="Arial" w:hAnsi="Arial" w:cs="Arial"/>
+          </w:rPr>
+          <w:fldChar w:fldCharType="separate"/>
+        </w:r>
         <w:r>
           <w:rPr>
             <w:rStyle w:val="Hyperlink"/>
             <w:rFonts w:ascii="Arial" w:hAnsi="Arial" w:cs="Arial"/>
-          </w:rPr>
-          <w:t>Oregon National Primate Research Center</w:t>
-        </w:r>
-      </w:hyperlink>
-      <w:r>
-        <w:rPr>
-          <w:rFonts w:ascii="Arial" w:hAnsi="Arial" w:cs="Arial"/>
-        </w:rPr>
-        <w:t xml:space="preserve"> (ONPRC)</w:t>
-      </w:r>
-      <w:r>
-        <w:rPr>
-          <w:rFonts w:ascii="Arial" w:hAnsi="Arial" w:cs="Arial"/>
-        </w:rPr>
-        <w:t>.</w:t>
-      </w:r>
-    </w:p>
-    <w:p>
-      <w:pPr>
-        <w:spacing w:after="0"/>
-        <w:rPr>
-          <w:rFonts w:ascii="Arial" w:hAnsi="Arial" w:cs="Arial"/>
-          <w:i/>
-        </w:rPr>
-      </w:pPr>
-    </w:p>
-    <w:p>
-      <w:pPr>
-        <w:spacing w:after="0"/>
-        <w:rPr>
-          <w:rFonts w:ascii="Arial" w:hAnsi="Arial" w:cs="Arial"/>
-          <w:i/>
-        </w:rPr>
-      </w:pPr>
-      <w:r>
-        <w:rPr>
-          <w:rFonts w:ascii="Arial" w:hAnsi="Arial" w:cs="Arial"/>
-          <w:i/>
-        </w:rPr>
-        <w:t>Registration:</w:t>
-      </w:r>
-    </w:p>
-    <w:p>
-      <w:pPr>
-        <w:spacing w:after="0"/>
-        <w:rPr>
-          <w:rFonts w:ascii="Arial" w:hAnsi="Arial" w:cs="Arial"/>
-        </w:rPr>
-      </w:pPr>
-      <w:r>
-        <w:rPr>
-          <w:rFonts w:ascii="Arial" w:hAnsi="Arial" w:cs="Arial"/>
-        </w:rPr>
-        <w:t>All attendees are required to complete the registration form. Registration closes on Friday August 1</w:t>
-      </w:r>
-      <w:r>
-        <w:rPr>
-          <w:rFonts w:ascii="Arial" w:hAnsi="Arial" w:cs="Arial"/>
-          <w:vertAlign w:val="superscript"/>
-        </w:rPr>
-        <w:t>st</w:t>
-      </w:r>
-      <w:r>
-        <w:rPr>
-          <w:rFonts w:ascii="Arial" w:hAnsi="Arial" w:cs="Arial"/>
-        </w:rPr>
-        <w:t xml:space="preserve">.  Participants are charged a registration fee of $50 for Faculty and $25 for students. This must be paid via check. See </w:t>
-      </w:r>
-      <w:commentRangeStart w:id="6"/>
-      <w:r>
-        <w:rPr>
-          <w:rFonts w:ascii="Arial" w:hAnsi="Arial" w:cs="Arial"/>
-        </w:rPr>
-        <w:t>registration form</w:t>
-      </w:r>
-      <w:commentRangeEnd w:id="6"/>
-      <w:r>
-        <w:rPr>
-          <w:rStyle w:val="CommentReference"/>
-        </w:rPr>
-        <w:commentReference w:id="6"/>
-      </w:r>
+            <w:rPrChange w:id="10" w:author="a" w:date="2014-07-10T09:42:00Z">
+              <w:rPr>
+                <w:rStyle w:val="Hyperlink"/>
+                <w:rFonts w:ascii="Arial" w:hAnsi="Arial" w:cs="Arial"/>
+              </w:rPr>
+            </w:rPrChange>
+          </w:rPr>
+          <w:t>registration form</w:t>
+        </w:r>
+        <w:r>
+          <w:rPr>
+            <w:rFonts w:ascii="Arial" w:hAnsi="Arial" w:cs="Arial"/>
+          </w:rPr>
+          <w:fldChar w:fldCharType="end"/>
+        </w:r>
+      </w:ins>
       <w:r>
         <w:rPr>
           <w:rFonts w:ascii="Arial" w:hAnsi="Arial" w:cs="Arial"/>
@@ -471,503 +528,517 @@
         </w:rPr>
         <w:t xml:space="preserve">If you are coming from out of town the local airport is </w:t>
       </w:r>
+      <w:hyperlink r:id="rId9" w:history="1">
+        <w:r>
+          <w:rPr>
+            <w:rStyle w:val="Hyperlink"/>
+            <w:rFonts w:ascii="Arial" w:hAnsi="Arial" w:cs="Arial"/>
+          </w:rPr>
+          <w:t>Portland International Airport</w:t>
+        </w:r>
+      </w:hyperlink>
+      <w:r>
+        <w:rPr>
+          <w:rFonts w:ascii="Arial" w:hAnsi="Arial" w:cs="Arial"/>
+        </w:rPr>
+        <w:t xml:space="preserve">. </w:t>
+      </w:r>
+      <w:r>
+        <w:rPr>
+          <w:rFonts w:ascii="Arial" w:hAnsi="Arial" w:cs="Arial"/>
+        </w:rPr>
+        <w:t xml:space="preserve">A block of rooms has been reserved at our host hotel, the </w:t>
+      </w:r>
       <w:hyperlink r:id="rId10" w:history="1">
         <w:r>
           <w:rPr>
             <w:rStyle w:val="Hyperlink"/>
             <w:rFonts w:ascii="Arial" w:hAnsi="Arial" w:cs="Arial"/>
           </w:rPr>
-          <w:t>Portland International Airport</w:t>
+          <w:t>Hotel Lucia</w:t>
         </w:r>
       </w:hyperlink>
       <w:r>
         <w:rPr>
           <w:rFonts w:ascii="Arial" w:hAnsi="Arial" w:cs="Arial"/>
         </w:rPr>
+        <w:t xml:space="preserve">, in downtown Portland. If you will need a room please indicate as such on your </w:t>
+      </w:r>
+      <w:ins w:id="11" w:author="a" w:date="2014-07-10T09:37:00Z">
+        <w:r>
+          <w:rPr>
+            <w:rFonts w:ascii="Arial" w:hAnsi="Arial" w:cs="Arial"/>
+          </w:rPr>
+          <w:fldChar w:fldCharType="begin"/>
+        </w:r>
+        <w:r>
+          <w:rPr>
+            <w:rFonts w:ascii="Arial" w:hAnsi="Arial" w:cs="Arial"/>
+          </w:rPr>
+          <w:instrText xml:space="preserve"> HYPERLINK "https://gleek.ecs.baylor.edu/symposium/landing/" </w:instrText>
+        </w:r>
+        <w:r>
+          <w:rPr>
+            <w:rFonts w:ascii="Arial" w:hAnsi="Arial" w:cs="Arial"/>
+          </w:rPr>
+          <w:fldChar w:fldCharType="separate"/>
+        </w:r>
+        <w:r>
+          <w:rPr>
+            <w:rStyle w:val="Hyperlink"/>
+            <w:rFonts w:ascii="Arial" w:hAnsi="Arial" w:cs="Arial"/>
+          </w:rPr>
+          <w:t>registration form</w:t>
+        </w:r>
+        <w:r>
+          <w:rPr>
+            <w:rFonts w:ascii="Arial" w:hAnsi="Arial" w:cs="Arial"/>
+          </w:rPr>
+          <w:fldChar w:fldCharType="end"/>
+        </w:r>
+      </w:ins>
+      <w:r>
+        <w:rPr>
+          <w:rFonts w:ascii="Arial" w:hAnsi="Arial" w:cs="Arial"/>
+        </w:rPr>
+        <w:t>. All rooms will be booked by Louise Sacha – there is no need to contact the hotel directly.</w:t>
+      </w:r>
+      <w:r>
+        <w:rPr>
+          <w:rFonts w:ascii="Arial" w:hAnsi="Arial" w:cs="Arial"/>
+        </w:rPr>
+        <w:t xml:space="preserve"> </w:t>
+      </w:r>
+      <w:r>
+        <w:rPr>
+          <w:rFonts w:ascii="Arial" w:hAnsi="Arial" w:cs="Arial"/>
+        </w:rPr>
+        <w:t>The Hotel Lucia is located in downtown Portland (</w:t>
+      </w:r>
+      <w:hyperlink r:id="rId11" w:history="1">
+        <w:r>
+          <w:rPr>
+            <w:rStyle w:val="Hyperlink"/>
+            <w:rFonts w:ascii="Arial" w:hAnsi="Arial" w:cs="Arial"/>
+          </w:rPr>
+          <w:t>400 SW Broadway, Portland, OR 97205</w:t>
+        </w:r>
+      </w:hyperlink>
+      <w:r>
+        <w:rPr>
+          <w:rFonts w:ascii="Arial" w:hAnsi="Arial" w:cs="Arial"/>
+        </w:rPr>
+        <w:t>). This site is approximately a 30-60 minute drive (depending on traffic), or 45-minute</w:t>
+      </w:r>
+      <w:hyperlink r:id="rId12" w:history="1">
+        <w:r>
+          <w:rPr>
+            <w:rStyle w:val="Hyperlink"/>
+            <w:rFonts w:ascii="Arial" w:hAnsi="Arial" w:cs="Arial"/>
+          </w:rPr>
+          <w:t xml:space="preserve"> light rail ride</w:t>
+        </w:r>
+      </w:hyperlink>
+      <w:r>
+        <w:rPr>
+          <w:rFonts w:ascii="Arial" w:hAnsi="Arial" w:cs="Arial"/>
+        </w:rPr>
+        <w:t xml:space="preserve"> from the Portland International Airport. All out-of-town guests will be housed in this hotel, and it will also be the site of our opening reception on Sunday September 7</w:t>
+      </w:r>
+      <w:r>
+        <w:rPr>
+          <w:rFonts w:ascii="Arial" w:hAnsi="Arial" w:cs="Arial"/>
+          <w:vertAlign w:val="superscript"/>
+        </w:rPr>
+        <w:t>th</w:t>
+      </w:r>
+      <w:r>
+        <w:rPr>
+          <w:rFonts w:ascii="Arial" w:hAnsi="Arial" w:cs="Arial"/>
+        </w:rPr>
+        <w:t xml:space="preserve"> as well as our meetings during the day on Tuesday September 9</w:t>
+      </w:r>
+      <w:r>
+        <w:rPr>
+          <w:rFonts w:ascii="Arial" w:hAnsi="Arial" w:cs="Arial"/>
+          <w:vertAlign w:val="superscript"/>
+        </w:rPr>
+        <w:t>th</w:t>
+      </w:r>
+      <w:r>
+        <w:rPr>
+          <w:rFonts w:ascii="Arial" w:hAnsi="Arial" w:cs="Arial"/>
+        </w:rPr>
+        <w:t xml:space="preserve">. Guests staying at the Hotel Lucia will be transported by a prearranged shuttle to/from </w:t>
+      </w:r>
+      <w:r>
+        <w:rPr>
+          <w:rFonts w:ascii="Arial" w:hAnsi="Arial" w:cs="Arial"/>
+        </w:rPr>
+        <w:t>ONPRC</w:t>
+      </w:r>
+      <w:r>
+        <w:rPr>
+          <w:rFonts w:ascii="Arial" w:hAnsi="Arial" w:cs="Arial"/>
+        </w:rPr>
+        <w:t xml:space="preserve"> on Monday September 8</w:t>
+      </w:r>
+      <w:r>
+        <w:rPr>
+          <w:rFonts w:ascii="Arial" w:hAnsi="Arial" w:cs="Arial"/>
+          <w:vertAlign w:val="superscript"/>
+        </w:rPr>
+        <w:t>th</w:t>
+      </w:r>
+      <w:r>
+        <w:rPr>
+          <w:rFonts w:ascii="Arial" w:hAnsi="Arial" w:cs="Arial"/>
+        </w:rPr>
         <w:t xml:space="preserve">. </w:t>
       </w:r>
-      <w:r>
-        <w:rPr>
-          <w:rFonts w:ascii="Arial" w:hAnsi="Arial" w:cs="Arial"/>
-        </w:rPr>
-        <w:t xml:space="preserve">A block of rooms has been reserved at our host hotel, the </w:t>
-      </w:r>
-      <w:hyperlink r:id="rId11" w:history="1">
+      <w:ins w:id="12" w:author="Louise Sacha" w:date="2014-07-10T09:01:00Z">
+        <w:r>
+          <w:rPr>
+            <w:rFonts w:ascii="Arial" w:hAnsi="Arial" w:cs="Arial"/>
+          </w:rPr>
+          <w:t>If anyone misses the shuttle they can reach ONPRC via the light rail system</w:t>
+        </w:r>
+      </w:ins>
+      <w:ins w:id="13" w:author="Louise Sacha" w:date="2014-07-10T09:02:00Z">
+        <w:r>
+          <w:rPr>
+            <w:rFonts w:ascii="Arial" w:hAnsi="Arial" w:cs="Arial"/>
+          </w:rPr>
+          <w:t xml:space="preserve"> (www.trimet.org/max).</w:t>
+        </w:r>
+      </w:ins>
+    </w:p>
+    <w:p>
+      <w:pPr>
+        <w:spacing w:after="0"/>
+        <w:rPr>
+          <w:rFonts w:ascii="Arial" w:hAnsi="Arial" w:cs="Arial"/>
+        </w:rPr>
+      </w:pPr>
+    </w:p>
+    <w:p>
+      <w:pPr>
+        <w:spacing w:after="0"/>
+        <w:rPr>
+          <w:rFonts w:ascii="Arial" w:hAnsi="Arial" w:cs="Arial"/>
+          <w:i/>
+        </w:rPr>
+      </w:pPr>
+      <w:r>
+        <w:rPr>
+          <w:rFonts w:ascii="Arial" w:hAnsi="Arial" w:cs="Arial"/>
+          <w:i/>
+        </w:rPr>
+        <w:t>Local attendees:</w:t>
+      </w:r>
+    </w:p>
+    <w:p>
+      <w:pPr>
+        <w:spacing w:after="0"/>
+        <w:rPr>
+          <w:rFonts w:ascii="Arial" w:hAnsi="Arial" w:cs="Arial"/>
+        </w:rPr>
+      </w:pPr>
+      <w:r>
+        <w:rPr>
+          <w:rFonts w:ascii="Arial" w:hAnsi="Arial" w:cs="Arial"/>
+        </w:rPr>
+        <w:t>Please</w:t>
+      </w:r>
+      <w:r>
+        <w:rPr>
+          <w:rFonts w:ascii="Arial" w:hAnsi="Arial" w:cs="Arial"/>
+        </w:rPr>
+        <w:t xml:space="preserve"> make </w:t>
+      </w:r>
+      <w:r>
+        <w:rPr>
+          <w:rFonts w:ascii="Arial" w:hAnsi="Arial" w:cs="Arial"/>
+        </w:rPr>
+        <w:t>your</w:t>
+      </w:r>
+      <w:r>
+        <w:rPr>
+          <w:rFonts w:ascii="Arial" w:hAnsi="Arial" w:cs="Arial"/>
+        </w:rPr>
+        <w:t xml:space="preserve"> own way to the symposium sites. Parking at Hotel Lucia may be limited and is not reserved for our group. Parking at the ONPRC is available and free of charge. ONPRC is a secure facility and controlled by a guarded gate. You will be asked to provide proof of ID in order to enter the facility.</w:t>
+      </w:r>
+    </w:p>
+    <w:p>
+      <w:pPr>
+        <w:spacing w:after="0"/>
+        <w:rPr>
+          <w:rFonts w:ascii="Arial" w:hAnsi="Arial" w:cs="Arial"/>
+        </w:rPr>
+      </w:pPr>
+    </w:p>
+    <w:p>
+      <w:pPr>
+        <w:spacing w:after="0"/>
+        <w:rPr>
+          <w:rFonts w:ascii="Arial" w:hAnsi="Arial" w:cs="Arial"/>
+        </w:rPr>
+      </w:pPr>
+      <w:r>
+        <w:rPr>
+          <w:rFonts w:ascii="Arial" w:hAnsi="Arial" w:cs="Arial"/>
+        </w:rPr>
+        <w:t>Locations:</w:t>
+      </w:r>
+      <w:r>
+        <w:rPr>
+          <w:rFonts w:ascii="Arial" w:hAnsi="Arial" w:cs="Arial"/>
+        </w:rPr>
+        <w:tab/>
+      </w:r>
+      <w:r>
+        <w:rPr>
+          <w:rFonts w:ascii="Arial" w:hAnsi="Arial" w:cs="Arial"/>
+        </w:rPr>
+        <w:tab/>
+        <w:t>Hotel Lucia</w:t>
+      </w:r>
+      <w:r>
+        <w:rPr>
+          <w:rFonts w:ascii="Arial" w:hAnsi="Arial" w:cs="Arial"/>
+        </w:rPr>
+        <w:tab/>
+      </w:r>
+      <w:r>
+        <w:rPr>
+          <w:rFonts w:ascii="Arial" w:hAnsi="Arial" w:cs="Arial"/>
+        </w:rPr>
+        <w:tab/>
+      </w:r>
+      <w:r>
+        <w:rPr>
+          <w:rFonts w:ascii="Arial" w:hAnsi="Arial" w:cs="Arial"/>
+        </w:rPr>
+        <w:tab/>
+      </w:r>
+      <w:r>
+        <w:rPr>
+          <w:rFonts w:ascii="Arial" w:hAnsi="Arial" w:cs="Arial"/>
+        </w:rPr>
+        <w:tab/>
+        <w:t>Oregon National Primate Research Center</w:t>
+      </w:r>
+    </w:p>
+    <w:p>
+      <w:pPr>
+        <w:spacing w:after="0"/>
+        <w:rPr>
+          <w:rFonts w:ascii="Arial" w:hAnsi="Arial" w:cs="Arial"/>
+        </w:rPr>
+      </w:pPr>
+      <w:r>
+        <w:rPr>
+          <w:rFonts w:ascii="Arial" w:hAnsi="Arial" w:cs="Arial"/>
+        </w:rPr>
+        <w:tab/>
+      </w:r>
+      <w:r>
+        <w:rPr>
+          <w:rFonts w:ascii="Arial" w:hAnsi="Arial" w:cs="Arial"/>
+        </w:rPr>
+        <w:tab/>
+      </w:r>
+      <w:r>
+        <w:rPr>
+          <w:rFonts w:ascii="Arial" w:hAnsi="Arial" w:cs="Arial"/>
+        </w:rPr>
+        <w:tab/>
+        <w:t>400 SW Broadway</w:t>
+      </w:r>
+      <w:r>
+        <w:rPr>
+          <w:rFonts w:ascii="Arial" w:hAnsi="Arial" w:cs="Arial"/>
+        </w:rPr>
+        <w:tab/>
+      </w:r>
+      <w:r>
+        <w:rPr>
+          <w:rFonts w:ascii="Arial" w:hAnsi="Arial" w:cs="Arial"/>
+        </w:rPr>
+        <w:tab/>
+      </w:r>
+      <w:r>
+        <w:rPr>
+          <w:rFonts w:ascii="Arial" w:hAnsi="Arial" w:cs="Arial"/>
+        </w:rPr>
+        <w:tab/>
+        <w:t>505 NW 185</w:t>
+      </w:r>
+      <w:r>
+        <w:rPr>
+          <w:rFonts w:ascii="Arial" w:hAnsi="Arial" w:cs="Arial"/>
+          <w:vertAlign w:val="superscript"/>
+        </w:rPr>
+        <w:t>th</w:t>
+      </w:r>
+      <w:r>
+        <w:rPr>
+          <w:rFonts w:ascii="Arial" w:hAnsi="Arial" w:cs="Arial"/>
+        </w:rPr>
+        <w:t xml:space="preserve"> Avenue</w:t>
+      </w:r>
+    </w:p>
+    <w:p>
+      <w:pPr>
+        <w:spacing w:after="0"/>
+        <w:rPr>
+          <w:rFonts w:ascii="Arial" w:hAnsi="Arial" w:cs="Arial"/>
+        </w:rPr>
+      </w:pPr>
+      <w:r>
+        <w:rPr>
+          <w:rFonts w:ascii="Arial" w:hAnsi="Arial" w:cs="Arial"/>
+        </w:rPr>
+        <w:tab/>
+      </w:r>
+      <w:r>
+        <w:rPr>
+          <w:rFonts w:ascii="Arial" w:hAnsi="Arial" w:cs="Arial"/>
+        </w:rPr>
+        <w:tab/>
+      </w:r>
+      <w:r>
+        <w:rPr>
+          <w:rFonts w:ascii="Arial" w:hAnsi="Arial" w:cs="Arial"/>
+        </w:rPr>
+        <w:tab/>
+        <w:t>Portland, OR 97205</w:t>
+      </w:r>
+      <w:r>
+        <w:rPr>
+          <w:rFonts w:ascii="Arial" w:hAnsi="Arial" w:cs="Arial"/>
+        </w:rPr>
+        <w:tab/>
+      </w:r>
+      <w:r>
+        <w:rPr>
+          <w:rFonts w:ascii="Arial" w:hAnsi="Arial" w:cs="Arial"/>
+        </w:rPr>
+        <w:tab/>
+      </w:r>
+      <w:r>
+        <w:rPr>
+          <w:rFonts w:ascii="Arial" w:hAnsi="Arial" w:cs="Arial"/>
+        </w:rPr>
+        <w:tab/>
+        <w:t>Beaverton, OR 97006</w:t>
+      </w:r>
+      <w:r>
+        <w:rPr>
+          <w:rFonts w:ascii="Arial" w:hAnsi="Arial" w:cs="Arial"/>
+        </w:rPr>
+        <w:tab/>
+      </w:r>
+    </w:p>
+    <w:p>
+      <w:pPr>
+        <w:spacing w:after="0"/>
+        <w:rPr>
+          <w:rFonts w:ascii="Arial" w:hAnsi="Arial" w:cs="Arial"/>
+        </w:rPr>
+      </w:pPr>
+      <w:r>
+        <w:rPr>
+          <w:rFonts w:ascii="Arial" w:hAnsi="Arial" w:cs="Arial"/>
+        </w:rPr>
+        <w:tab/>
+      </w:r>
+      <w:r>
+        <w:rPr>
+          <w:rFonts w:ascii="Arial" w:hAnsi="Arial" w:cs="Arial"/>
+        </w:rPr>
+        <w:tab/>
+      </w:r>
+      <w:r>
+        <w:rPr>
+          <w:rFonts w:ascii="Arial" w:hAnsi="Arial" w:cs="Arial"/>
+        </w:rPr>
+        <w:tab/>
+      </w:r>
+      <w:hyperlink r:id="rId13" w:history="1">
         <w:r>
           <w:rPr>
             <w:rStyle w:val="Hyperlink"/>
             <w:rFonts w:ascii="Arial" w:hAnsi="Arial" w:cs="Arial"/>
           </w:rPr>
-          <w:t>Hotel Lucia</w:t>
+          <w:t>Directions</w:t>
         </w:r>
       </w:hyperlink>
       <w:r>
         <w:rPr>
           <w:rFonts w:ascii="Arial" w:hAnsi="Arial" w:cs="Arial"/>
         </w:rPr>
-        <w:t xml:space="preserve">, in downtown Portland. If you will need a room please indicate as such on your </w:t>
-      </w:r>
-      <w:commentRangeStart w:id="7"/>
-      <w:r>
-        <w:rPr>
-          <w:rFonts w:ascii="Arial" w:hAnsi="Arial" w:cs="Arial"/>
-        </w:rPr>
-        <w:t>registration form</w:t>
-      </w:r>
-      <w:commentRangeEnd w:id="7"/>
-      <w:r>
-        <w:rPr>
-          <w:rStyle w:val="CommentReference"/>
-          <w:rFonts w:ascii="Arial" w:hAnsi="Arial" w:cs="Arial"/>
-          <w:sz w:val="24"/>
-          <w:szCs w:val="24"/>
-        </w:rPr>
-        <w:commentReference w:id="7"/>
-      </w:r>
-      <w:r>
-        <w:rPr>
-          <w:rFonts w:ascii="Arial" w:hAnsi="Arial" w:cs="Arial"/>
-        </w:rPr>
-        <w:t>. All rooms will be booked by Louise Sacha – there is no need to contact the hotel directly.</w:t>
-      </w:r>
-      <w:r>
-        <w:rPr>
-          <w:rFonts w:ascii="Arial" w:hAnsi="Arial" w:cs="Arial"/>
-        </w:rPr>
-        <w:t xml:space="preserve"> </w:t>
-      </w:r>
-      <w:r>
-        <w:rPr>
-          <w:rFonts w:ascii="Arial" w:hAnsi="Arial" w:cs="Arial"/>
-        </w:rPr>
-        <w:t>The Hotel Lucia is located in downtown Portland (</w:t>
-      </w:r>
-      <w:hyperlink r:id="rId12" w:history="1">
+        <w:tab/>
+      </w:r>
+      <w:r>
+        <w:rPr>
+          <w:rFonts w:ascii="Arial" w:hAnsi="Arial" w:cs="Arial"/>
+        </w:rPr>
+        <w:tab/>
+      </w:r>
+      <w:r>
+        <w:rPr>
+          <w:rFonts w:ascii="Arial" w:hAnsi="Arial" w:cs="Arial"/>
+        </w:rPr>
+        <w:tab/>
+      </w:r>
+      <w:r>
+        <w:rPr>
+          <w:rFonts w:ascii="Arial" w:hAnsi="Arial" w:cs="Arial"/>
+        </w:rPr>
+        <w:tab/>
+      </w:r>
+      <w:hyperlink r:id="rId14" w:history="1">
         <w:r>
           <w:rPr>
             <w:rStyle w:val="Hyperlink"/>
             <w:rFonts w:ascii="Arial" w:hAnsi="Arial" w:cs="Arial"/>
           </w:rPr>
-          <w:t>400 SW Broadway, Portland, OR 97205</w:t>
+          <w:t>Directions</w:t>
         </w:r>
       </w:hyperlink>
-      <w:r>
-        <w:rPr>
-          <w:rFonts w:ascii="Arial" w:hAnsi="Arial" w:cs="Arial"/>
-        </w:rPr>
-        <w:t>). This site is approximately a 30-60 minute drive (depending on traffic), or 45-minute</w:t>
-      </w:r>
-      <w:hyperlink r:id="rId13" w:history="1">
+    </w:p>
+    <w:p>
+      <w:pPr>
+        <w:spacing w:after="0"/>
+        <w:rPr>
+          <w:rFonts w:ascii="Arial" w:hAnsi="Arial" w:cs="Arial"/>
+        </w:rPr>
+      </w:pPr>
+    </w:p>
+    <w:p>
+      <w:pPr>
+        <w:spacing w:after="0"/>
+        <w:rPr>
+          <w:rFonts w:ascii="Arial" w:hAnsi="Arial" w:cs="Arial"/>
+        </w:rPr>
+      </w:pPr>
+      <w:r>
+        <w:rPr>
+          <w:rFonts w:ascii="Arial" w:hAnsi="Arial" w:cs="Arial"/>
+        </w:rPr>
+        <w:t xml:space="preserve">Questions can be directed to Louise Sacha at </w:t>
+      </w:r>
+      <w:hyperlink r:id="rId15" w:history="1">
         <w:r>
           <w:rPr>
             <w:rStyle w:val="Hyperlink"/>
             <w:rFonts w:ascii="Arial" w:hAnsi="Arial" w:cs="Arial"/>
           </w:rPr>
-          <w:t xml:space="preserve"> light rail ride</w:t>
+          <w:t>sachal@ohsu.edu</w:t>
         </w:r>
       </w:hyperlink>
-      <w:r>
-        <w:rPr>
-          <w:rFonts w:ascii="Arial" w:hAnsi="Arial" w:cs="Arial"/>
-        </w:rPr>
-        <w:t xml:space="preserve"> from the Portland International Airport. All out-of-town guests will be housed in this hotel, and it will also be the site of our opening reception on Sunday September 7</w:t>
-      </w:r>
-      <w:r>
-        <w:rPr>
-          <w:rFonts w:ascii="Arial" w:hAnsi="Arial" w:cs="Arial"/>
-          <w:vertAlign w:val="superscript"/>
-        </w:rPr>
-        <w:t>th</w:t>
-      </w:r>
-      <w:r>
-        <w:rPr>
-          <w:rFonts w:ascii="Arial" w:hAnsi="Arial" w:cs="Arial"/>
-        </w:rPr>
-        <w:t xml:space="preserve"> as well as our meetings during the day on Tuesday September 9</w:t>
-      </w:r>
-      <w:r>
-        <w:rPr>
-          <w:rFonts w:ascii="Arial" w:hAnsi="Arial" w:cs="Arial"/>
-          <w:vertAlign w:val="superscript"/>
-        </w:rPr>
-        <w:t>th</w:t>
-      </w:r>
-      <w:r>
-        <w:rPr>
-          <w:rFonts w:ascii="Arial" w:hAnsi="Arial" w:cs="Arial"/>
-        </w:rPr>
-        <w:t xml:space="preserve">. Guests staying at the Hotel Lucia will be transported by a prearranged shuttle to/from </w:t>
-      </w:r>
-      <w:r>
-        <w:rPr>
-          <w:rFonts w:ascii="Arial" w:hAnsi="Arial" w:cs="Arial"/>
-        </w:rPr>
-        <w:t>ONPRC</w:t>
-      </w:r>
-      <w:r>
-        <w:rPr>
-          <w:rFonts w:ascii="Arial" w:hAnsi="Arial" w:cs="Arial"/>
-        </w:rPr>
-        <w:t xml:space="preserve"> on Monday September 8</w:t>
-      </w:r>
-      <w:r>
-        <w:rPr>
-          <w:rFonts w:ascii="Arial" w:hAnsi="Arial" w:cs="Arial"/>
-          <w:vertAlign w:val="superscript"/>
-        </w:rPr>
-        <w:t>th</w:t>
-      </w:r>
-      <w:r>
-        <w:rPr>
-          <w:rFonts w:ascii="Arial" w:hAnsi="Arial" w:cs="Arial"/>
-        </w:rPr>
-        <w:t xml:space="preserve">. </w:t>
-      </w:r>
-      <w:ins w:id="8" w:author="Louise Sacha" w:date="2014-07-10T09:01:00Z">
-        <w:r>
-          <w:rPr>
-            <w:rFonts w:ascii="Arial" w:hAnsi="Arial" w:cs="Arial"/>
-          </w:rPr>
-          <w:t>If anyone misses the shuttle they can reach ONPRC via the light rail system</w:t>
-        </w:r>
-      </w:ins>
-      <w:ins w:id="9" w:author="Louise Sacha" w:date="2014-07-10T09:02:00Z">
-        <w:r>
-          <w:rPr>
-            <w:rFonts w:ascii="Arial" w:hAnsi="Arial" w:cs="Arial"/>
-          </w:rPr>
-          <w:t xml:space="preserve"> (www.trimet.org/max).</w:t>
-        </w:r>
-      </w:ins>
-      <w:bookmarkStart w:id="10" w:name="_GoBack"/>
-      <w:bookmarkEnd w:id="10"/>
-    </w:p>
-    <w:p>
-      <w:pPr>
-        <w:spacing w:after="0"/>
-        <w:rPr>
-          <w:rFonts w:ascii="Arial" w:hAnsi="Arial" w:cs="Arial"/>
-        </w:rPr>
-      </w:pPr>
-    </w:p>
-    <w:p>
-      <w:pPr>
-        <w:spacing w:after="0"/>
-        <w:rPr>
-          <w:rFonts w:ascii="Arial" w:hAnsi="Arial" w:cs="Arial"/>
-          <w:i/>
-        </w:rPr>
-      </w:pPr>
-      <w:r>
-        <w:rPr>
-          <w:rFonts w:ascii="Arial" w:hAnsi="Arial" w:cs="Arial"/>
-          <w:i/>
-        </w:rPr>
-        <w:t>Local attendees:</w:t>
-      </w:r>
-    </w:p>
-    <w:p>
-      <w:pPr>
-        <w:spacing w:after="0"/>
-        <w:rPr>
-          <w:rFonts w:ascii="Arial" w:hAnsi="Arial" w:cs="Arial"/>
-        </w:rPr>
-      </w:pPr>
-      <w:r>
-        <w:rPr>
-          <w:rFonts w:ascii="Arial" w:hAnsi="Arial" w:cs="Arial"/>
-        </w:rPr>
-        <w:t>Please</w:t>
-      </w:r>
-      <w:r>
-        <w:rPr>
-          <w:rFonts w:ascii="Arial" w:hAnsi="Arial" w:cs="Arial"/>
-        </w:rPr>
-        <w:t xml:space="preserve"> make </w:t>
-      </w:r>
-      <w:r>
-        <w:rPr>
-          <w:rFonts w:ascii="Arial" w:hAnsi="Arial" w:cs="Arial"/>
-        </w:rPr>
-        <w:t>your</w:t>
-      </w:r>
-      <w:r>
-        <w:rPr>
-          <w:rFonts w:ascii="Arial" w:hAnsi="Arial" w:cs="Arial"/>
-        </w:rPr>
-        <w:t xml:space="preserve"> own way to the symposium sites. Parking at Hotel Lucia may be limited and is not reserved for our group. Parking at the ONPRC is available and free of charge. ONPRC is a secure facility and controlled by a guarded gate. You will be asked to provide proof of ID in order to enter the facility.</w:t>
-      </w:r>
-    </w:p>
-    <w:p>
-      <w:pPr>
-        <w:spacing w:after="0"/>
-        <w:rPr>
-          <w:rFonts w:ascii="Arial" w:hAnsi="Arial" w:cs="Arial"/>
-        </w:rPr>
-      </w:pPr>
-    </w:p>
-    <w:p>
-      <w:pPr>
-        <w:spacing w:after="0"/>
-        <w:rPr>
-          <w:rFonts w:ascii="Arial" w:hAnsi="Arial" w:cs="Arial"/>
-        </w:rPr>
-      </w:pPr>
-      <w:r>
-        <w:rPr>
-          <w:rFonts w:ascii="Arial" w:hAnsi="Arial" w:cs="Arial"/>
-        </w:rPr>
-        <w:t>Locations:</w:t>
-      </w:r>
-      <w:r>
-        <w:rPr>
-          <w:rFonts w:ascii="Arial" w:hAnsi="Arial" w:cs="Arial"/>
-        </w:rPr>
-        <w:tab/>
-      </w:r>
-      <w:r>
-        <w:rPr>
-          <w:rFonts w:ascii="Arial" w:hAnsi="Arial" w:cs="Arial"/>
-        </w:rPr>
-        <w:tab/>
-        <w:t>Hotel Lucia</w:t>
-      </w:r>
-      <w:r>
-        <w:rPr>
-          <w:rFonts w:ascii="Arial" w:hAnsi="Arial" w:cs="Arial"/>
-        </w:rPr>
-        <w:tab/>
-      </w:r>
-      <w:r>
-        <w:rPr>
-          <w:rFonts w:ascii="Arial" w:hAnsi="Arial" w:cs="Arial"/>
-        </w:rPr>
-        <w:tab/>
-      </w:r>
-      <w:r>
-        <w:rPr>
-          <w:rFonts w:ascii="Arial" w:hAnsi="Arial" w:cs="Arial"/>
-        </w:rPr>
-        <w:tab/>
-      </w:r>
-      <w:r>
-        <w:rPr>
-          <w:rFonts w:ascii="Arial" w:hAnsi="Arial" w:cs="Arial"/>
-        </w:rPr>
-        <w:tab/>
-        <w:t>Oregon National Primate Research Center</w:t>
-      </w:r>
-    </w:p>
-    <w:p>
-      <w:pPr>
-        <w:spacing w:after="0"/>
-        <w:rPr>
-          <w:rFonts w:ascii="Arial" w:hAnsi="Arial" w:cs="Arial"/>
-        </w:rPr>
-      </w:pPr>
-      <w:r>
-        <w:rPr>
-          <w:rFonts w:ascii="Arial" w:hAnsi="Arial" w:cs="Arial"/>
-        </w:rPr>
-        <w:tab/>
-      </w:r>
-      <w:r>
-        <w:rPr>
-          <w:rFonts w:ascii="Arial" w:hAnsi="Arial" w:cs="Arial"/>
-        </w:rPr>
-        <w:tab/>
-      </w:r>
-      <w:r>
-        <w:rPr>
-          <w:rFonts w:ascii="Arial" w:hAnsi="Arial" w:cs="Arial"/>
-        </w:rPr>
-        <w:tab/>
-        <w:t>400 SW Broadway</w:t>
-      </w:r>
-      <w:r>
-        <w:rPr>
-          <w:rFonts w:ascii="Arial" w:hAnsi="Arial" w:cs="Arial"/>
-        </w:rPr>
-        <w:tab/>
-      </w:r>
-      <w:r>
-        <w:rPr>
-          <w:rFonts w:ascii="Arial" w:hAnsi="Arial" w:cs="Arial"/>
-        </w:rPr>
-        <w:tab/>
-      </w:r>
-      <w:r>
-        <w:rPr>
-          <w:rFonts w:ascii="Arial" w:hAnsi="Arial" w:cs="Arial"/>
-        </w:rPr>
-        <w:tab/>
-        <w:t>505 NW 185</w:t>
-      </w:r>
-      <w:r>
-        <w:rPr>
-          <w:rFonts w:ascii="Arial" w:hAnsi="Arial" w:cs="Arial"/>
-          <w:vertAlign w:val="superscript"/>
-        </w:rPr>
-        <w:t>th</w:t>
-      </w:r>
-      <w:r>
-        <w:rPr>
-          <w:rFonts w:ascii="Arial" w:hAnsi="Arial" w:cs="Arial"/>
-        </w:rPr>
-        <w:t xml:space="preserve"> Avenue</w:t>
-      </w:r>
-    </w:p>
-    <w:p>
-      <w:pPr>
-        <w:spacing w:after="0"/>
-        <w:rPr>
-          <w:rFonts w:ascii="Arial" w:hAnsi="Arial" w:cs="Arial"/>
-        </w:rPr>
-      </w:pPr>
-      <w:r>
-        <w:rPr>
-          <w:rFonts w:ascii="Arial" w:hAnsi="Arial" w:cs="Arial"/>
-        </w:rPr>
-        <w:tab/>
-      </w:r>
-      <w:r>
-        <w:rPr>
-          <w:rFonts w:ascii="Arial" w:hAnsi="Arial" w:cs="Arial"/>
-        </w:rPr>
-        <w:tab/>
-      </w:r>
-      <w:r>
-        <w:rPr>
-          <w:rFonts w:ascii="Arial" w:hAnsi="Arial" w:cs="Arial"/>
-        </w:rPr>
-        <w:tab/>
-        <w:t>Portland, OR 97205</w:t>
-      </w:r>
-      <w:r>
-        <w:rPr>
-          <w:rFonts w:ascii="Arial" w:hAnsi="Arial" w:cs="Arial"/>
-        </w:rPr>
-        <w:tab/>
-      </w:r>
-      <w:r>
-        <w:rPr>
-          <w:rFonts w:ascii="Arial" w:hAnsi="Arial" w:cs="Arial"/>
-        </w:rPr>
-        <w:tab/>
-      </w:r>
-      <w:r>
-        <w:rPr>
-          <w:rFonts w:ascii="Arial" w:hAnsi="Arial" w:cs="Arial"/>
-        </w:rPr>
-        <w:tab/>
-        <w:t>Beaverton, OR 97006</w:t>
-      </w:r>
-      <w:r>
-        <w:rPr>
-          <w:rFonts w:ascii="Arial" w:hAnsi="Arial" w:cs="Arial"/>
-        </w:rPr>
-        <w:tab/>
-      </w:r>
-    </w:p>
-    <w:p>
-      <w:pPr>
-        <w:spacing w:after="0"/>
-        <w:rPr>
-          <w:rFonts w:ascii="Arial" w:hAnsi="Arial" w:cs="Arial"/>
-        </w:rPr>
-      </w:pPr>
-      <w:r>
-        <w:rPr>
-          <w:rFonts w:ascii="Arial" w:hAnsi="Arial" w:cs="Arial"/>
-        </w:rPr>
-        <w:tab/>
-      </w:r>
-      <w:r>
-        <w:rPr>
-          <w:rFonts w:ascii="Arial" w:hAnsi="Arial" w:cs="Arial"/>
-        </w:rPr>
-        <w:tab/>
-      </w:r>
-      <w:r>
-        <w:rPr>
-          <w:rFonts w:ascii="Arial" w:hAnsi="Arial" w:cs="Arial"/>
-        </w:rPr>
-        <w:tab/>
-      </w:r>
-      <w:hyperlink r:id="rId14" w:history="1">
-        <w:r>
-          <w:rPr>
-            <w:rStyle w:val="Hyperlink"/>
-            <w:rFonts w:ascii="Arial" w:hAnsi="Arial" w:cs="Arial"/>
-          </w:rPr>
-          <w:t>Directions</w:t>
-        </w:r>
-      </w:hyperlink>
-      <w:r>
-        <w:rPr>
-          <w:rFonts w:ascii="Arial" w:hAnsi="Arial" w:cs="Arial"/>
-        </w:rPr>
-        <w:tab/>
-      </w:r>
-      <w:r>
-        <w:rPr>
-          <w:rFonts w:ascii="Arial" w:hAnsi="Arial" w:cs="Arial"/>
-        </w:rPr>
-        <w:tab/>
-      </w:r>
-      <w:r>
-        <w:rPr>
-          <w:rFonts w:ascii="Arial" w:hAnsi="Arial" w:cs="Arial"/>
-        </w:rPr>
-        <w:tab/>
-      </w:r>
-      <w:r>
-        <w:rPr>
-          <w:rFonts w:ascii="Arial" w:hAnsi="Arial" w:cs="Arial"/>
-        </w:rPr>
-        <w:tab/>
-      </w:r>
-      <w:hyperlink r:id="rId15" w:history="1">
-        <w:r>
-          <w:rPr>
-            <w:rStyle w:val="Hyperlink"/>
-            <w:rFonts w:ascii="Arial" w:hAnsi="Arial" w:cs="Arial"/>
-          </w:rPr>
-          <w:t>Directions</w:t>
-        </w:r>
-      </w:hyperlink>
-    </w:p>
-    <w:p>
-      <w:pPr>
-        <w:spacing w:after="0"/>
-        <w:rPr>
-          <w:rFonts w:ascii="Arial" w:hAnsi="Arial" w:cs="Arial"/>
-        </w:rPr>
-      </w:pPr>
-    </w:p>
-    <w:p>
-      <w:pPr>
-        <w:spacing w:after="0"/>
-        <w:rPr>
-          <w:rFonts w:ascii="Arial" w:hAnsi="Arial" w:cs="Arial"/>
-        </w:rPr>
-      </w:pPr>
-      <w:r>
-        <w:rPr>
-          <w:rFonts w:ascii="Arial" w:hAnsi="Arial" w:cs="Arial"/>
-        </w:rPr>
-        <w:t xml:space="preserve">Questions can be directed to Louise Sacha at </w:t>
-      </w:r>
-      <w:hyperlink r:id="rId16" w:history="1">
-        <w:r>
-          <w:rPr>
-            <w:rStyle w:val="Hyperlink"/>
-            <w:rFonts w:ascii="Arial" w:hAnsi="Arial" w:cs="Arial"/>
-          </w:rPr>
-          <w:t>sachal@ohsu.edu</w:t>
-        </w:r>
-      </w:hyperlink>
-      <w:ins w:id="11" w:author="Louise Sacha" w:date="2014-07-10T09:00:00Z">
+      <w:ins w:id="14" w:author="Louise Sacha" w:date="2014-07-10T09:00:00Z">
         <w:r>
           <w:rPr>
             <w:rStyle w:val="Hyperlink"/>
@@ -992,61 +1063,8 @@
 </w:document>
 </file>
 
-<file path=word/comments.xml><?xml version="1.0" encoding="utf-8"?>
-<w:comments xmlns:wpc="http://schemas.microsoft.com/office/word/2010/wordprocessingCanvas" xmlns:mc="http://schemas.openxmlformats.org/markup-compatibility/2006" xmlns:o="urn:schemas-microsoft-com:office:office" xmlns:r="http://schemas.openxmlformats.org/officeDocument/2006/relationships" xmlns:m="http://schemas.openxmlformats.org/officeDocument/2006/math" xmlns:v="urn:schemas-microsoft-com:vml" xmlns:wp14="http://schemas.microsoft.com/office/word/2010/wordprocessingDrawing" xmlns:wp="http://schemas.openxmlformats.org/drawingml/2006/wordprocessingDrawing" xmlns:w10="urn:schemas-microsoft-com:office:word" xmlns:w="http://schemas.openxmlformats.org/wordprocessingml/2006/main" xmlns:w14="http://schemas.microsoft.com/office/word/2010/wordml" xmlns:wpg="http://schemas.microsoft.com/office/word/2010/wordprocessingGroup" xmlns:wpi="http://schemas.microsoft.com/office/word/2010/wordprocessingInk" xmlns:wne="http://schemas.microsoft.com/office/word/2006/wordml" xmlns:wps="http://schemas.microsoft.com/office/word/2010/wordprocessingShape" mc:Ignorable="w14 wp14">
-  <w:comment w:id="5" w:author="Louise Sacha" w:date="2014-07-09T14:21:00Z" w:initials="LS">
-    <w:p>
-      <w:pPr>
-        <w:pStyle w:val="CommentText"/>
-      </w:pPr>
-      <w:r>
-        <w:rPr>
-          <w:rStyle w:val="CommentReference"/>
-        </w:rPr>
-        <w:annotationRef/>
-      </w:r>
-      <w:r>
-        <w:t>Link to PDF of agenda</w:t>
-      </w:r>
-    </w:p>
-  </w:comment>
-  <w:comment w:id="6" w:author="Louise Sacha" w:date="2014-07-09T14:53:00Z" w:initials="LS">
-    <w:p>
-      <w:pPr>
-        <w:pStyle w:val="CommentText"/>
-      </w:pPr>
-      <w:r>
-        <w:rPr>
-          <w:rStyle w:val="CommentReference"/>
-        </w:rPr>
-        <w:annotationRef/>
-      </w:r>
-      <w:r>
-        <w:t>Link to registration form</w:t>
-      </w:r>
-    </w:p>
-  </w:comment>
-  <w:comment w:id="7" w:author="Louise Sacha" w:date="2014-07-09T14:55:00Z" w:initials="LS">
-    <w:p>
-      <w:pPr>
-        <w:pStyle w:val="CommentText"/>
-      </w:pPr>
-      <w:r>
-        <w:rPr>
-          <w:rStyle w:val="CommentReference"/>
-        </w:rPr>
-        <w:annotationRef/>
-      </w:r>
-      <w:r>
-        <w:t>Link to registration form</w:t>
-      </w:r>
-    </w:p>
-  </w:comment>
-</w:comments>
-</file>
-
 <file path=word/endnotes.xml><?xml version="1.0" encoding="utf-8"?>
-<w:endnotes xmlns:wpc="http://schemas.microsoft.com/office/word/2010/wordprocessingCanvas" xmlns:mc="http://schemas.openxmlformats.org/markup-compatibility/2006" xmlns:o="urn:schemas-microsoft-com:office:office" xmlns:r="http://schemas.openxmlformats.org/officeDocument/2006/relationships" xmlns:m="http://schemas.openxmlformats.org/officeDocument/2006/math" xmlns:v="urn:schemas-microsoft-com:vml" xmlns:wp14="http://schemas.microsoft.com/office/word/2010/wordprocessingDrawing" xmlns:wp="http://schemas.openxmlformats.org/drawingml/2006/wordprocessingDrawing" xmlns:w10="urn:schemas-microsoft-com:office:word" xmlns:w="http://schemas.openxmlformats.org/wordprocessingml/2006/main" xmlns:w14="http://schemas.microsoft.com/office/word/2010/wordml" xmlns:wpg="http://schemas.microsoft.com/office/word/2010/wordprocessingGroup" xmlns:wpi="http://schemas.microsoft.com/office/word/2010/wordprocessingInk" xmlns:wne="http://schemas.microsoft.com/office/word/2006/wordml" xmlns:wps="http://schemas.microsoft.com/office/word/2010/wordprocessingShape" mc:Ignorable="w14 wp14">
+<w:endnotes xmlns:wpc="http://schemas.microsoft.com/office/word/2010/wordprocessingCanvas" xmlns:mo="http://schemas.microsoft.com/office/mac/office/2008/main" xmlns:mc="http://schemas.openxmlformats.org/markup-compatibility/2006" xmlns:mv="urn:schemas-microsoft-com:mac:vml" xmlns:o="urn:schemas-microsoft-com:office:office" xmlns:r="http://schemas.openxmlformats.org/officeDocument/2006/relationships" xmlns:m="http://schemas.openxmlformats.org/officeDocument/2006/math" xmlns:v="urn:schemas-microsoft-com:vml" xmlns:wp14="http://schemas.microsoft.com/office/word/2010/wordprocessingDrawing" xmlns:wp="http://schemas.openxmlformats.org/drawingml/2006/wordprocessingDrawing" xmlns:w10="urn:schemas-microsoft-com:office:word" xmlns:w="http://schemas.openxmlformats.org/wordprocessingml/2006/main" xmlns:w14="http://schemas.microsoft.com/office/word/2010/wordml" xmlns:wpg="http://schemas.microsoft.com/office/word/2010/wordprocessingGroup" xmlns:wpi="http://schemas.microsoft.com/office/word/2010/wordprocessingInk" xmlns:wne="http://schemas.microsoft.com/office/word/2006/wordml" xmlns:wps="http://schemas.microsoft.com/office/word/2010/wordprocessingShape" mc:Ignorable="w14 wp14">
   <w:endnote w:type="separator" w:id="-1">
     <w:p>
       <w:pPr>
@@ -1071,7 +1089,7 @@
 </file>
 
 <file path=word/footnotes.xml><?xml version="1.0" encoding="utf-8"?>
-<w:footnotes xmlns:wpc="http://schemas.microsoft.com/office/word/2010/wordprocessingCanvas" xmlns:mc="http://schemas.openxmlformats.org/markup-compatibility/2006" xmlns:o="urn:schemas-microsoft-com:office:office" xmlns:r="http://schemas.openxmlformats.org/officeDocument/2006/relationships" xmlns:m="http://schemas.openxmlformats.org/officeDocument/2006/math" xmlns:v="urn:schemas-microsoft-com:vml" xmlns:wp14="http://schemas.microsoft.com/office/word/2010/wordprocessingDrawing" xmlns:wp="http://schemas.openxmlformats.org/drawingml/2006/wordprocessingDrawing" xmlns:w10="urn:schemas-microsoft-com:office:word" xmlns:w="http://schemas.openxmlformats.org/wordprocessingml/2006/main" xmlns:w14="http://schemas.microsoft.com/office/word/2010/wordml" xmlns:wpg="http://schemas.microsoft.com/office/word/2010/wordprocessingGroup" xmlns:wpi="http://schemas.microsoft.com/office/word/2010/wordprocessingInk" xmlns:wne="http://schemas.microsoft.com/office/word/2006/wordml" xmlns:wps="http://schemas.microsoft.com/office/word/2010/wordprocessingShape" mc:Ignorable="w14 wp14">
+<w:footnotes xmlns:wpc="http://schemas.microsoft.com/office/word/2010/wordprocessingCanvas" xmlns:mo="http://schemas.microsoft.com/office/mac/office/2008/main" xmlns:mc="http://schemas.openxmlformats.org/markup-compatibility/2006" xmlns:mv="urn:schemas-microsoft-com:mac:vml" xmlns:o="urn:schemas-microsoft-com:office:office" xmlns:r="http://schemas.openxmlformats.org/officeDocument/2006/relationships" xmlns:m="http://schemas.openxmlformats.org/officeDocument/2006/math" xmlns:v="urn:schemas-microsoft-com:vml" xmlns:wp14="http://schemas.microsoft.com/office/word/2010/wordprocessingDrawing" xmlns:wp="http://schemas.openxmlformats.org/drawingml/2006/wordprocessingDrawing" xmlns:w10="urn:schemas-microsoft-com:office:word" xmlns:w="http://schemas.openxmlformats.org/wordprocessingml/2006/main" xmlns:w14="http://schemas.microsoft.com/office/word/2010/wordml" xmlns:wpg="http://schemas.microsoft.com/office/word/2010/wordprocessingGroup" xmlns:wpi="http://schemas.microsoft.com/office/word/2010/wordprocessingInk" xmlns:wne="http://schemas.microsoft.com/office/word/2006/wordml" xmlns:wps="http://schemas.microsoft.com/office/word/2010/wordprocessingShape" mc:Ignorable="w14 wp14">
   <w:footnote w:type="separator" w:id="-1">
     <w:p>
       <w:pPr>
@@ -1110,7 +1128,7 @@
       </w:pPr>
     </w:pPrDefault>
   </w:docDefaults>
-  <w:latentStyles w:defLockedState="0" w:defUIPriority="99" w:defSemiHidden="1" w:defUnhideWhenUsed="1" w:defQFormat="0" w:count="267">
+  <w:latentStyles w:defLockedState="0" w:defUIPriority="99" w:defSemiHidden="1" w:defUnhideWhenUsed="1" w:defQFormat="0" w:count="276">
     <w:lsdException w:name="Normal" w:semiHidden="0" w:uiPriority="0" w:unhideWhenUsed="0" w:qFormat="1"/>
     <w:lsdException w:name="heading 1" w:semiHidden="0" w:uiPriority="9" w:unhideWhenUsed="0" w:qFormat="1"/>
     <w:lsdException w:name="heading 2" w:uiPriority="9" w:qFormat="1"/>
@@ -1467,11 +1485,23 @@
       <w:bCs/>
     </w:rPr>
   </w:style>
+  <w:style w:type="character" w:styleId="FollowedHyperlink">
+    <w:name w:val="FollowedHyperlink"/>
+    <w:basedOn w:val="DefaultParagraphFont"/>
+    <w:uiPriority w:val="99"/>
+    <w:semiHidden/>
+    <w:unhideWhenUsed/>
+    <w:rsid w:val="00C8214E"/>
+    <w:rPr>
+      <w:color w:val="800080" w:themeColor="followedHyperlink"/>
+      <w:u w:val="single"/>
+    </w:rPr>
+  </w:style>
 </w:styles>
 </file>
 
 <file path=word/stylesWithEffects.xml><?xml version="1.0" encoding="utf-8"?>
-<w:styles xmlns:wpc="http://schemas.microsoft.com/office/word/2010/wordprocessingCanvas" xmlns:mc="http://schemas.openxmlformats.org/markup-compatibility/2006" xmlns:o="urn:schemas-microsoft-com:office:office" xmlns:r="http://schemas.openxmlformats.org/officeDocument/2006/relationships" xmlns:m="http://schemas.openxmlformats.org/officeDocument/2006/math" xmlns:v="urn:schemas-microsoft-com:vml" xmlns:wp14="http://schemas.microsoft.com/office/word/2010/wordprocessingDrawing" xmlns:wp="http://schemas.openxmlformats.org/drawingml/2006/wordprocessingDrawing" xmlns:w10="urn:schemas-microsoft-com:office:word" xmlns:w="http://schemas.openxmlformats.org/wordprocessingml/2006/main" xmlns:w14="http://schemas.microsoft.com/office/word/2010/wordml" xmlns:wpg="http://schemas.microsoft.com/office/word/2010/wordprocessingGroup" xmlns:wpi="http://schemas.microsoft.com/office/word/2010/wordprocessingInk" xmlns:wne="http://schemas.microsoft.com/office/word/2006/wordml" xmlns:wps="http://schemas.microsoft.com/office/word/2010/wordprocessingShape" mc:Ignorable="w14 wp14">
+<w:styles xmlns:wpc="http://schemas.microsoft.com/office/word/2010/wordprocessingCanvas" xmlns:mo="http://schemas.microsoft.com/office/mac/office/2008/main" xmlns:mc="http://schemas.openxmlformats.org/markup-compatibility/2006" xmlns:mv="urn:schemas-microsoft-com:mac:vml" xmlns:o="urn:schemas-microsoft-com:office:office" xmlns:r="http://schemas.openxmlformats.org/officeDocument/2006/relationships" xmlns:m="http://schemas.openxmlformats.org/officeDocument/2006/math" xmlns:v="urn:schemas-microsoft-com:vml" xmlns:wp14="http://schemas.microsoft.com/office/word/2010/wordprocessingDrawing" xmlns:wp="http://schemas.openxmlformats.org/drawingml/2006/wordprocessingDrawing" xmlns:w10="urn:schemas-microsoft-com:office:word" xmlns:w="http://schemas.openxmlformats.org/wordprocessingml/2006/main" xmlns:w14="http://schemas.microsoft.com/office/word/2010/wordml" xmlns:wpg="http://schemas.microsoft.com/office/word/2010/wordprocessingGroup" xmlns:wpi="http://schemas.microsoft.com/office/word/2010/wordprocessingInk" xmlns:wne="http://schemas.microsoft.com/office/word/2006/wordml" xmlns:wps="http://schemas.microsoft.com/office/word/2010/wordprocessingShape" mc:Ignorable="w14 wp14">
   <w:docDefaults>
     <w:rPrDefault>
       <w:rPr>
@@ -1485,7 +1515,7 @@
       </w:pPr>
     </w:pPrDefault>
   </w:docDefaults>
-  <w:latentStyles w:defLockedState="0" w:defUIPriority="99" w:defSemiHidden="1" w:defUnhideWhenUsed="1" w:defQFormat="0" w:count="267">
+  <w:latentStyles w:defLockedState="0" w:defUIPriority="99" w:defSemiHidden="1" w:defUnhideWhenUsed="1" w:defQFormat="0" w:count="276">
     <w:lsdException w:name="Normal" w:semiHidden="0" w:uiPriority="0" w:unhideWhenUsed="0" w:qFormat="1"/>
     <w:lsdException w:name="heading 1" w:semiHidden="0" w:uiPriority="9" w:unhideWhenUsed="0" w:qFormat="1"/>
     <w:lsdException w:name="heading 2" w:uiPriority="9" w:qFormat="1"/>
@@ -1840,6 +1870,18 @@
     <w:rPr>
       <w:b/>
       <w:bCs/>
+    </w:rPr>
+  </w:style>
+  <w:style w:type="character" w:styleId="FollowedHyperlink">
+    <w:name w:val="FollowedHyperlink"/>
+    <w:basedOn w:val="DefaultParagraphFont"/>
+    <w:uiPriority w:val="99"/>
+    <w:semiHidden/>
+    <w:unhideWhenUsed/>
+    <w:rsid w:val="00C8214E"/>
+    <w:rPr>
+      <w:color w:val="800080" w:themeColor="followedHyperlink"/>
+      <w:u w:val="single"/>
     </w:rPr>
   </w:style>
 </w:styles>

</xml_diff>